<commit_message>
reparado: formato terminado, pero con problemas para el pie de pagina
</commit_message>
<xml_diff>
--- a/templates/programa_template_original.docx
+++ b/templates/programa_template_original.docx
@@ -1,7 +1,40 @@
 
 <file path=word/document.xml><?xml version="1.0" encoding="utf-8"?>
-<w:document xmlns:wpc="http://schemas.microsoft.com/office/word/2010/wordprocessingCanvas" xmlns:cx="http://schemas.microsoft.com/office/drawing/2014/chartex" xmlns:cx1="http://schemas.microsoft.com/office/drawing/2015/9/8/chartex" xmlns:cx2="http://schemas.microsoft.com/office/drawing/2015/10/21/chartex" xmlns:cx3="http://schemas.microsoft.com/office/drawing/2016/5/9/chartex" xmlns:cx4="http://schemas.microsoft.com/office/drawing/2016/5/10/chartex" xmlns:cx5="http://schemas.microsoft.com/office/drawing/2016/5/11/chartex" xmlns:cx6="http://schemas.microsoft.com/office/drawing/2016/5/12/chartex" xmlns:cx7="http://schemas.microsoft.com/office/drawing/2016/5/13/chartex" xmlns:cx8="http://schemas.microsoft.com/office/drawing/2016/5/14/chartex" xmlns:mc="http://schemas.openxmlformats.org/markup-compatibility/2006" xmlns:aink="http://schemas.microsoft.com/office/drawing/2016/ink" xmlns:am3d="http://schemas.microsoft.com/office/drawing/2017/model3d" xmlns:o="urn:schemas-microsoft-com:office:office" xmlns:oel="http://schemas.microsoft.com/office/2019/extlst" xmlns:r="http://schemas.openxmlformats.org/officeDocument/2006/relationships" xmlns:m="http://schemas.openxmlformats.org/officeDocument/2006/math" xmlns:v="urn:schemas-microsoft-com:vml" xmlns:wp14="http://schemas.microsoft.com/office/word/2010/wordprocessingDrawing" xmlns:wp="http://schemas.openxmlformats.org/drawingml/2006/wordprocessingDrawing" xmlns:w10="urn:schemas-microsoft-com:office:word" xmlns:w="http://schemas.openxmlformats.org/wordprocessingml/2006/main" xmlns:w14="http://schemas.microsoft.com/office/word/2010/wordml" xmlns:w15="http://schemas.microsoft.com/office/word/2012/wordml" xmlns:w16cex="http://schemas.microsoft.com/office/word/2018/wordml/cex" xmlns:w16cid="http://schemas.microsoft.com/office/word/2016/wordml/cid" xmlns:w16="http://schemas.microsoft.com/office/word/2018/wordml" xmlns:w16du="http://schemas.microsoft.com/office/word/2023/wordml/word16du" xmlns:w16sdtdh="http://schemas.microsoft.com/office/word/2020/wordml/sdtdatahash" xmlns:w16sdtfl="http://schemas.microsoft.com/office/word/2024/wordml/sdtformatlock" xmlns:w16se="http://schemas.microsoft.com/office/word/2015/wordml/symex" xmlns:wpg="http://schemas.microsoft.com/office/word/2010/wordprocessingGroup" xmlns:wpi="http://schemas.microsoft.com/office/word/2010/wordprocessingInk" xmlns:wne="http://schemas.microsoft.com/office/word/2006/wordml" xmlns:wps="http://schemas.microsoft.com/office/word/2010/wordprocessingShape" mc:Ignorable="w14 w15 w16se w16cid w16 w16cex w16sdtdh w16sdtfl w16du wp14">
+<w:document xmlns:wpc="http://schemas.microsoft.com/office/word/2010/wordprocessingCanvas" xmlns:cx="http://schemas.microsoft.com/office/drawing/2014/chartex" xmlns:mc="http://schemas.openxmlformats.org/markup-compatibility/2006" xmlns:o="urn:schemas-microsoft-com:office:office" xmlns:r="http://schemas.openxmlformats.org/officeDocument/2006/relationships" xmlns:m="http://schemas.openxmlformats.org/officeDocument/2006/math" xmlns:v="urn:schemas-microsoft-com:vml" xmlns:wp14="http://schemas.microsoft.com/office/word/2010/wordprocessingDrawing" xmlns:wp="http://schemas.openxmlformats.org/drawingml/2006/wordprocessingDrawing" xmlns:w10="urn:schemas-microsoft-com:office:word" xmlns:w="http://schemas.openxmlformats.org/wordprocessingml/2006/main" xmlns:w14="http://schemas.microsoft.com/office/word/2010/wordml" xmlns:w15="http://schemas.microsoft.com/office/word/2012/wordml" xmlns:w16se="http://schemas.microsoft.com/office/word/2015/wordml/symex" xmlns:wpg="http://schemas.microsoft.com/office/word/2010/wordprocessingGroup" xmlns:wpi="http://schemas.microsoft.com/office/word/2010/wordprocessingInk" xmlns:wne="http://schemas.microsoft.com/office/word/2006/wordml" xmlns:wps="http://schemas.microsoft.com/office/word/2010/wordprocessingShape" mc:Ignorable="w14 w15 w16se wp14">
   <w:body>
+    <w:p>
+      <w:pPr>
+        <w:pStyle w:val="Textoindependiente"/>
+        <w:spacing w:after="120"/>
+        <w:ind w:left="208"/>
+        <w:rPr>
+          <w:rFonts w:asciiTheme="minorHAnsi" w:hAnsiTheme="minorHAnsi" w:cstheme="minorHAnsi"/>
+          <w:color w:val="262626" w:themeColor="text1" w:themeTint="D9"/>
+        </w:rPr>
+      </w:pPr>
+    </w:p>
+    <w:p>
+      <w:pPr>
+        <w:pStyle w:val="Textoindependiente"/>
+        <w:spacing w:after="120"/>
+        <w:ind w:left="208"/>
+        <w:rPr>
+          <w:rFonts w:asciiTheme="minorHAnsi" w:hAnsiTheme="minorHAnsi" w:cstheme="minorHAnsi"/>
+          <w:color w:val="262626" w:themeColor="text1" w:themeTint="D9"/>
+        </w:rPr>
+      </w:pPr>
+    </w:p>
+    <w:p>
+      <w:pPr>
+        <w:pStyle w:val="Textoindependiente"/>
+        <w:spacing w:after="120"/>
+        <w:ind w:left="208"/>
+        <w:rPr>
+          <w:rFonts w:asciiTheme="minorHAnsi" w:hAnsiTheme="minorHAnsi" w:cstheme="minorHAnsi"/>
+          <w:color w:val="262626" w:themeColor="text1" w:themeTint="D9"/>
+        </w:rPr>
+      </w:pPr>
+    </w:p>
     <w:tbl>
       <w:tblPr>
         <w:tblStyle w:val="Tablaconcuadrcula"/>
@@ -393,6 +426,8 @@
                 <w:szCs w:val="28"/>
               </w:rPr>
             </w:pPr>
+            <w:bookmarkStart w:id="0" w:name="_GoBack"/>
+            <w:bookmarkEnd w:id="0"/>
           </w:p>
         </w:tc>
       </w:tr>
@@ -944,7 +979,7 @@
 </file>
 
 <file path=word/endnotes.xml><?xml version="1.0" encoding="utf-8"?>
-<w:endnotes xmlns:wpc="http://schemas.microsoft.com/office/word/2010/wordprocessingCanvas" xmlns:cx="http://schemas.microsoft.com/office/drawing/2014/chartex" xmlns:cx1="http://schemas.microsoft.com/office/drawing/2015/9/8/chartex" xmlns:cx2="http://schemas.microsoft.com/office/drawing/2015/10/21/chartex" xmlns:cx3="http://schemas.microsoft.com/office/drawing/2016/5/9/chartex" xmlns:cx4="http://schemas.microsoft.com/office/drawing/2016/5/10/chartex" xmlns:cx5="http://schemas.microsoft.com/office/drawing/2016/5/11/chartex" xmlns:cx6="http://schemas.microsoft.com/office/drawing/2016/5/12/chartex" xmlns:cx7="http://schemas.microsoft.com/office/drawing/2016/5/13/chartex" xmlns:cx8="http://schemas.microsoft.com/office/drawing/2016/5/14/chartex" xmlns:mc="http://schemas.openxmlformats.org/markup-compatibility/2006" xmlns:aink="http://schemas.microsoft.com/office/drawing/2016/ink" xmlns:am3d="http://schemas.microsoft.com/office/drawing/2017/model3d" xmlns:o="urn:schemas-microsoft-com:office:office" xmlns:oel="http://schemas.microsoft.com/office/2019/extlst" xmlns:r="http://schemas.openxmlformats.org/officeDocument/2006/relationships" xmlns:m="http://schemas.openxmlformats.org/officeDocument/2006/math" xmlns:v="urn:schemas-microsoft-com:vml" xmlns:wp14="http://schemas.microsoft.com/office/word/2010/wordprocessingDrawing" xmlns:wp="http://schemas.openxmlformats.org/drawingml/2006/wordprocessingDrawing" xmlns:w10="urn:schemas-microsoft-com:office:word" xmlns:w="http://schemas.openxmlformats.org/wordprocessingml/2006/main" xmlns:w14="http://schemas.microsoft.com/office/word/2010/wordml" xmlns:w15="http://schemas.microsoft.com/office/word/2012/wordml" xmlns:w16cex="http://schemas.microsoft.com/office/word/2018/wordml/cex" xmlns:w16cid="http://schemas.microsoft.com/office/word/2016/wordml/cid" xmlns:w16="http://schemas.microsoft.com/office/word/2018/wordml" xmlns:w16du="http://schemas.microsoft.com/office/word/2023/wordml/word16du" xmlns:w16sdtdh="http://schemas.microsoft.com/office/word/2020/wordml/sdtdatahash" xmlns:w16sdtfl="http://schemas.microsoft.com/office/word/2024/wordml/sdtformatlock" xmlns:w16se="http://schemas.microsoft.com/office/word/2015/wordml/symex" xmlns:wpg="http://schemas.microsoft.com/office/word/2010/wordprocessingGroup" xmlns:wpi="http://schemas.microsoft.com/office/word/2010/wordprocessingInk" xmlns:wne="http://schemas.microsoft.com/office/word/2006/wordml" xmlns:wps="http://schemas.microsoft.com/office/word/2010/wordprocessingShape" mc:Ignorable="w14 w15 w16se w16cid w16 w16cex w16sdtdh w16sdtfl w16du wp14">
+<w:endnotes xmlns:wpc="http://schemas.microsoft.com/office/word/2010/wordprocessingCanvas" xmlns:cx="http://schemas.microsoft.com/office/drawing/2014/chartex" xmlns:mc="http://schemas.openxmlformats.org/markup-compatibility/2006" xmlns:o="urn:schemas-microsoft-com:office:office" xmlns:r="http://schemas.openxmlformats.org/officeDocument/2006/relationships" xmlns:m="http://schemas.openxmlformats.org/officeDocument/2006/math" xmlns:v="urn:schemas-microsoft-com:vml" xmlns:wp14="http://schemas.microsoft.com/office/word/2010/wordprocessingDrawing" xmlns:wp="http://schemas.openxmlformats.org/drawingml/2006/wordprocessingDrawing" xmlns:w10="urn:schemas-microsoft-com:office:word" xmlns:w="http://schemas.openxmlformats.org/wordprocessingml/2006/main" xmlns:w14="http://schemas.microsoft.com/office/word/2010/wordml" xmlns:w15="http://schemas.microsoft.com/office/word/2012/wordml" xmlns:w16se="http://schemas.microsoft.com/office/word/2015/wordml/symex" xmlns:wpg="http://schemas.microsoft.com/office/word/2010/wordprocessingGroup" xmlns:wpi="http://schemas.microsoft.com/office/word/2010/wordprocessingInk" xmlns:wne="http://schemas.microsoft.com/office/word/2006/wordml" xmlns:wps="http://schemas.microsoft.com/office/word/2010/wordprocessingShape" mc:Ignorable="w14 w15 w16se wp14">
   <w:endnote w:type="separator" w:id="-1">
     <w:p>
       <w:r>
@@ -963,7 +998,7 @@
 </file>
 
 <file path=word/footer1.xml><?xml version="1.0" encoding="utf-8"?>
-<w:ftr xmlns:wpc="http://schemas.microsoft.com/office/word/2010/wordprocessingCanvas" xmlns:cx="http://schemas.microsoft.com/office/drawing/2014/chartex" xmlns:cx1="http://schemas.microsoft.com/office/drawing/2015/9/8/chartex" xmlns:cx2="http://schemas.microsoft.com/office/drawing/2015/10/21/chartex" xmlns:cx3="http://schemas.microsoft.com/office/drawing/2016/5/9/chartex" xmlns:cx4="http://schemas.microsoft.com/office/drawing/2016/5/10/chartex" xmlns:cx5="http://schemas.microsoft.com/office/drawing/2016/5/11/chartex" xmlns:cx6="http://schemas.microsoft.com/office/drawing/2016/5/12/chartex" xmlns:cx7="http://schemas.microsoft.com/office/drawing/2016/5/13/chartex" xmlns:cx8="http://schemas.microsoft.com/office/drawing/2016/5/14/chartex" xmlns:mc="http://schemas.openxmlformats.org/markup-compatibility/2006" xmlns:aink="http://schemas.microsoft.com/office/drawing/2016/ink" xmlns:am3d="http://schemas.microsoft.com/office/drawing/2017/model3d" xmlns:o="urn:schemas-microsoft-com:office:office" xmlns:oel="http://schemas.microsoft.com/office/2019/extlst" xmlns:r="http://schemas.openxmlformats.org/officeDocument/2006/relationships" xmlns:m="http://schemas.openxmlformats.org/officeDocument/2006/math" xmlns:v="urn:schemas-microsoft-com:vml" xmlns:wp14="http://schemas.microsoft.com/office/word/2010/wordprocessingDrawing" xmlns:wp="http://schemas.openxmlformats.org/drawingml/2006/wordprocessingDrawing" xmlns:w10="urn:schemas-microsoft-com:office:word" xmlns:w="http://schemas.openxmlformats.org/wordprocessingml/2006/main" xmlns:w14="http://schemas.microsoft.com/office/word/2010/wordml" xmlns:w15="http://schemas.microsoft.com/office/word/2012/wordml" xmlns:w16cex="http://schemas.microsoft.com/office/word/2018/wordml/cex" xmlns:w16cid="http://schemas.microsoft.com/office/word/2016/wordml/cid" xmlns:w16="http://schemas.microsoft.com/office/word/2018/wordml" xmlns:w16du="http://schemas.microsoft.com/office/word/2023/wordml/word16du" xmlns:w16sdtdh="http://schemas.microsoft.com/office/word/2020/wordml/sdtdatahash" xmlns:w16sdtfl="http://schemas.microsoft.com/office/word/2024/wordml/sdtformatlock" xmlns:w16se="http://schemas.microsoft.com/office/word/2015/wordml/symex" xmlns:wpg="http://schemas.microsoft.com/office/word/2010/wordprocessingGroup" xmlns:wpi="http://schemas.microsoft.com/office/word/2010/wordprocessingInk" xmlns:wne="http://schemas.microsoft.com/office/word/2006/wordml" xmlns:wps="http://schemas.microsoft.com/office/word/2010/wordprocessingShape" mc:Ignorable="w14 w15 w16se w16cid w16 w16cex w16sdtdh w16sdtfl w16du wp14">
+<w:ftr xmlns:wpc="http://schemas.microsoft.com/office/word/2010/wordprocessingCanvas" xmlns:cx="http://schemas.microsoft.com/office/drawing/2014/chartex" xmlns:mc="http://schemas.openxmlformats.org/markup-compatibility/2006" xmlns:o="urn:schemas-microsoft-com:office:office" xmlns:r="http://schemas.openxmlformats.org/officeDocument/2006/relationships" xmlns:m="http://schemas.openxmlformats.org/officeDocument/2006/math" xmlns:v="urn:schemas-microsoft-com:vml" xmlns:wp14="http://schemas.microsoft.com/office/word/2010/wordprocessingDrawing" xmlns:wp="http://schemas.openxmlformats.org/drawingml/2006/wordprocessingDrawing" xmlns:w10="urn:schemas-microsoft-com:office:word" xmlns:w="http://schemas.openxmlformats.org/wordprocessingml/2006/main" xmlns:w14="http://schemas.microsoft.com/office/word/2010/wordml" xmlns:w15="http://schemas.microsoft.com/office/word/2012/wordml" xmlns:w16se="http://schemas.microsoft.com/office/word/2015/wordml/symex" xmlns:wpg="http://schemas.microsoft.com/office/word/2010/wordprocessingGroup" xmlns:wpi="http://schemas.microsoft.com/office/word/2010/wordprocessingInk" xmlns:wne="http://schemas.microsoft.com/office/word/2006/wordml" xmlns:wps="http://schemas.microsoft.com/office/word/2010/wordprocessingShape" mc:Ignorable="w14 w15 w16se wp14">
   <w:p>
     <w:pPr>
       <w:pStyle w:val="Piedepgina"/>
@@ -1070,7 +1105,7 @@
 </file>
 
 <file path=word/footer2.xml><?xml version="1.0" encoding="utf-8"?>
-<w:ftr xmlns:wpc="http://schemas.microsoft.com/office/word/2010/wordprocessingCanvas" xmlns:cx="http://schemas.microsoft.com/office/drawing/2014/chartex" xmlns:cx1="http://schemas.microsoft.com/office/drawing/2015/9/8/chartex" xmlns:cx2="http://schemas.microsoft.com/office/drawing/2015/10/21/chartex" xmlns:cx3="http://schemas.microsoft.com/office/drawing/2016/5/9/chartex" xmlns:cx4="http://schemas.microsoft.com/office/drawing/2016/5/10/chartex" xmlns:cx5="http://schemas.microsoft.com/office/drawing/2016/5/11/chartex" xmlns:cx6="http://schemas.microsoft.com/office/drawing/2016/5/12/chartex" xmlns:cx7="http://schemas.microsoft.com/office/drawing/2016/5/13/chartex" xmlns:cx8="http://schemas.microsoft.com/office/drawing/2016/5/14/chartex" xmlns:mc="http://schemas.openxmlformats.org/markup-compatibility/2006" xmlns:aink="http://schemas.microsoft.com/office/drawing/2016/ink" xmlns:am3d="http://schemas.microsoft.com/office/drawing/2017/model3d" xmlns:o="urn:schemas-microsoft-com:office:office" xmlns:oel="http://schemas.microsoft.com/office/2019/extlst" xmlns:r="http://schemas.openxmlformats.org/officeDocument/2006/relationships" xmlns:m="http://schemas.openxmlformats.org/officeDocument/2006/math" xmlns:v="urn:schemas-microsoft-com:vml" xmlns:wp14="http://schemas.microsoft.com/office/word/2010/wordprocessingDrawing" xmlns:wp="http://schemas.openxmlformats.org/drawingml/2006/wordprocessingDrawing" xmlns:w10="urn:schemas-microsoft-com:office:word" xmlns:w="http://schemas.openxmlformats.org/wordprocessingml/2006/main" xmlns:w14="http://schemas.microsoft.com/office/word/2010/wordml" xmlns:w15="http://schemas.microsoft.com/office/word/2012/wordml" xmlns:w16cex="http://schemas.microsoft.com/office/word/2018/wordml/cex" xmlns:w16cid="http://schemas.microsoft.com/office/word/2016/wordml/cid" xmlns:w16="http://schemas.microsoft.com/office/word/2018/wordml" xmlns:w16du="http://schemas.microsoft.com/office/word/2023/wordml/word16du" xmlns:w16sdtdh="http://schemas.microsoft.com/office/word/2020/wordml/sdtdatahash" xmlns:w16sdtfl="http://schemas.microsoft.com/office/word/2024/wordml/sdtformatlock" xmlns:w16se="http://schemas.microsoft.com/office/word/2015/wordml/symex" xmlns:wpg="http://schemas.microsoft.com/office/word/2010/wordprocessingGroup" xmlns:wpi="http://schemas.microsoft.com/office/word/2010/wordprocessingInk" xmlns:wne="http://schemas.microsoft.com/office/word/2006/wordml" xmlns:wps="http://schemas.microsoft.com/office/word/2010/wordprocessingShape" mc:Ignorable="w14 w15 w16se w16cid w16 w16cex w16sdtdh w16sdtfl w16du wp14">
+<w:ftr xmlns:wpc="http://schemas.microsoft.com/office/word/2010/wordprocessingCanvas" xmlns:cx="http://schemas.microsoft.com/office/drawing/2014/chartex" xmlns:mc="http://schemas.openxmlformats.org/markup-compatibility/2006" xmlns:o="urn:schemas-microsoft-com:office:office" xmlns:r="http://schemas.openxmlformats.org/officeDocument/2006/relationships" xmlns:m="http://schemas.openxmlformats.org/officeDocument/2006/math" xmlns:v="urn:schemas-microsoft-com:vml" xmlns:wp14="http://schemas.microsoft.com/office/word/2010/wordprocessingDrawing" xmlns:wp="http://schemas.openxmlformats.org/drawingml/2006/wordprocessingDrawing" xmlns:w10="urn:schemas-microsoft-com:office:word" xmlns:w="http://schemas.openxmlformats.org/wordprocessingml/2006/main" xmlns:w14="http://schemas.microsoft.com/office/word/2010/wordml" xmlns:w15="http://schemas.microsoft.com/office/word/2012/wordml" xmlns:w16se="http://schemas.microsoft.com/office/word/2015/wordml/symex" xmlns:wpg="http://schemas.microsoft.com/office/word/2010/wordprocessingGroup" xmlns:wpi="http://schemas.microsoft.com/office/word/2010/wordprocessingInk" xmlns:wne="http://schemas.microsoft.com/office/word/2006/wordml" xmlns:wps="http://schemas.microsoft.com/office/word/2010/wordprocessingShape" mc:Ignorable="w14 w15 w16se wp14">
   <w:p>
     <w:pPr>
       <w:pStyle w:val="Piedepgina"/>
@@ -1177,7 +1212,7 @@
 </file>
 
 <file path=word/footnotes.xml><?xml version="1.0" encoding="utf-8"?>
-<w:footnotes xmlns:wpc="http://schemas.microsoft.com/office/word/2010/wordprocessingCanvas" xmlns:cx="http://schemas.microsoft.com/office/drawing/2014/chartex" xmlns:cx1="http://schemas.microsoft.com/office/drawing/2015/9/8/chartex" xmlns:cx2="http://schemas.microsoft.com/office/drawing/2015/10/21/chartex" xmlns:cx3="http://schemas.microsoft.com/office/drawing/2016/5/9/chartex" xmlns:cx4="http://schemas.microsoft.com/office/drawing/2016/5/10/chartex" xmlns:cx5="http://schemas.microsoft.com/office/drawing/2016/5/11/chartex" xmlns:cx6="http://schemas.microsoft.com/office/drawing/2016/5/12/chartex" xmlns:cx7="http://schemas.microsoft.com/office/drawing/2016/5/13/chartex" xmlns:cx8="http://schemas.microsoft.com/office/drawing/2016/5/14/chartex" xmlns:mc="http://schemas.openxmlformats.org/markup-compatibility/2006" xmlns:aink="http://schemas.microsoft.com/office/drawing/2016/ink" xmlns:am3d="http://schemas.microsoft.com/office/drawing/2017/model3d" xmlns:o="urn:schemas-microsoft-com:office:office" xmlns:oel="http://schemas.microsoft.com/office/2019/extlst" xmlns:r="http://schemas.openxmlformats.org/officeDocument/2006/relationships" xmlns:m="http://schemas.openxmlformats.org/officeDocument/2006/math" xmlns:v="urn:schemas-microsoft-com:vml" xmlns:wp14="http://schemas.microsoft.com/office/word/2010/wordprocessingDrawing" xmlns:wp="http://schemas.openxmlformats.org/drawingml/2006/wordprocessingDrawing" xmlns:w10="urn:schemas-microsoft-com:office:word" xmlns:w="http://schemas.openxmlformats.org/wordprocessingml/2006/main" xmlns:w14="http://schemas.microsoft.com/office/word/2010/wordml" xmlns:w15="http://schemas.microsoft.com/office/word/2012/wordml" xmlns:w16cex="http://schemas.microsoft.com/office/word/2018/wordml/cex" xmlns:w16cid="http://schemas.microsoft.com/office/word/2016/wordml/cid" xmlns:w16="http://schemas.microsoft.com/office/word/2018/wordml" xmlns:w16du="http://schemas.microsoft.com/office/word/2023/wordml/word16du" xmlns:w16sdtdh="http://schemas.microsoft.com/office/word/2020/wordml/sdtdatahash" xmlns:w16sdtfl="http://schemas.microsoft.com/office/word/2024/wordml/sdtformatlock" xmlns:w16se="http://schemas.microsoft.com/office/word/2015/wordml/symex" xmlns:wpg="http://schemas.microsoft.com/office/word/2010/wordprocessingGroup" xmlns:wpi="http://schemas.microsoft.com/office/word/2010/wordprocessingInk" xmlns:wne="http://schemas.microsoft.com/office/word/2006/wordml" xmlns:wps="http://schemas.microsoft.com/office/word/2010/wordprocessingShape" mc:Ignorable="w14 w15 w16se w16cid w16 w16cex w16sdtdh w16sdtfl w16du wp14">
+<w:footnotes xmlns:wpc="http://schemas.microsoft.com/office/word/2010/wordprocessingCanvas" xmlns:cx="http://schemas.microsoft.com/office/drawing/2014/chartex" xmlns:mc="http://schemas.openxmlformats.org/markup-compatibility/2006" xmlns:o="urn:schemas-microsoft-com:office:office" xmlns:r="http://schemas.openxmlformats.org/officeDocument/2006/relationships" xmlns:m="http://schemas.openxmlformats.org/officeDocument/2006/math" xmlns:v="urn:schemas-microsoft-com:vml" xmlns:wp14="http://schemas.microsoft.com/office/word/2010/wordprocessingDrawing" xmlns:wp="http://schemas.openxmlformats.org/drawingml/2006/wordprocessingDrawing" xmlns:w10="urn:schemas-microsoft-com:office:word" xmlns:w="http://schemas.openxmlformats.org/wordprocessingml/2006/main" xmlns:w14="http://schemas.microsoft.com/office/word/2010/wordml" xmlns:w15="http://schemas.microsoft.com/office/word/2012/wordml" xmlns:w16se="http://schemas.microsoft.com/office/word/2015/wordml/symex" xmlns:wpg="http://schemas.microsoft.com/office/word/2010/wordprocessingGroup" xmlns:wpi="http://schemas.microsoft.com/office/word/2010/wordprocessingInk" xmlns:wne="http://schemas.microsoft.com/office/word/2006/wordml" xmlns:wps="http://schemas.microsoft.com/office/word/2010/wordprocessingShape" mc:Ignorable="w14 w15 w16se wp14">
   <w:footnote w:type="separator" w:id="-1">
     <w:p>
       <w:r>
@@ -1196,7 +1231,7 @@
 </file>
 
 <file path=word/header1.xml><?xml version="1.0" encoding="utf-8"?>
-<w:hdr xmlns:wpc="http://schemas.microsoft.com/office/word/2010/wordprocessingCanvas" xmlns:cx="http://schemas.microsoft.com/office/drawing/2014/chartex" xmlns:cx1="http://schemas.microsoft.com/office/drawing/2015/9/8/chartex" xmlns:cx2="http://schemas.microsoft.com/office/drawing/2015/10/21/chartex" xmlns:cx3="http://schemas.microsoft.com/office/drawing/2016/5/9/chartex" xmlns:cx4="http://schemas.microsoft.com/office/drawing/2016/5/10/chartex" xmlns:cx5="http://schemas.microsoft.com/office/drawing/2016/5/11/chartex" xmlns:cx6="http://schemas.microsoft.com/office/drawing/2016/5/12/chartex" xmlns:cx7="http://schemas.microsoft.com/office/drawing/2016/5/13/chartex" xmlns:cx8="http://schemas.microsoft.com/office/drawing/2016/5/14/chartex" xmlns:mc="http://schemas.openxmlformats.org/markup-compatibility/2006" xmlns:aink="http://schemas.microsoft.com/office/drawing/2016/ink" xmlns:am3d="http://schemas.microsoft.com/office/drawing/2017/model3d" xmlns:o="urn:schemas-microsoft-com:office:office" xmlns:oel="http://schemas.microsoft.com/office/2019/extlst" xmlns:r="http://schemas.openxmlformats.org/officeDocument/2006/relationships" xmlns:m="http://schemas.openxmlformats.org/officeDocument/2006/math" xmlns:v="urn:schemas-microsoft-com:vml" xmlns:wp14="http://schemas.microsoft.com/office/word/2010/wordprocessingDrawing" xmlns:wp="http://schemas.openxmlformats.org/drawingml/2006/wordprocessingDrawing" xmlns:w10="urn:schemas-microsoft-com:office:word" xmlns:w="http://schemas.openxmlformats.org/wordprocessingml/2006/main" xmlns:w14="http://schemas.microsoft.com/office/word/2010/wordml" xmlns:w15="http://schemas.microsoft.com/office/word/2012/wordml" xmlns:w16cex="http://schemas.microsoft.com/office/word/2018/wordml/cex" xmlns:w16cid="http://schemas.microsoft.com/office/word/2016/wordml/cid" xmlns:w16="http://schemas.microsoft.com/office/word/2018/wordml" xmlns:w16du="http://schemas.microsoft.com/office/word/2023/wordml/word16du" xmlns:w16sdtdh="http://schemas.microsoft.com/office/word/2020/wordml/sdtdatahash" xmlns:w16sdtfl="http://schemas.microsoft.com/office/word/2024/wordml/sdtformatlock" xmlns:w16se="http://schemas.microsoft.com/office/word/2015/wordml/symex" xmlns:wpg="http://schemas.microsoft.com/office/word/2010/wordprocessingGroup" xmlns:wpi="http://schemas.microsoft.com/office/word/2010/wordprocessingInk" xmlns:wne="http://schemas.microsoft.com/office/word/2006/wordml" xmlns:wps="http://schemas.microsoft.com/office/word/2010/wordprocessingShape" mc:Ignorable="w14 w15 w16se w16cid w16 w16cex w16sdtdh w16sdtfl w16du wp14">
+<w:hdr xmlns:wpc="http://schemas.microsoft.com/office/word/2010/wordprocessingCanvas" xmlns:cx="http://schemas.microsoft.com/office/drawing/2014/chartex" xmlns:mc="http://schemas.openxmlformats.org/markup-compatibility/2006" xmlns:o="urn:schemas-microsoft-com:office:office" xmlns:r="http://schemas.openxmlformats.org/officeDocument/2006/relationships" xmlns:m="http://schemas.openxmlformats.org/officeDocument/2006/math" xmlns:v="urn:schemas-microsoft-com:vml" xmlns:wp14="http://schemas.microsoft.com/office/word/2010/wordprocessingDrawing" xmlns:wp="http://schemas.openxmlformats.org/drawingml/2006/wordprocessingDrawing" xmlns:w10="urn:schemas-microsoft-com:office:word" xmlns:w="http://schemas.openxmlformats.org/wordprocessingml/2006/main" xmlns:w14="http://schemas.microsoft.com/office/word/2010/wordml" xmlns:w15="http://schemas.microsoft.com/office/word/2012/wordml" xmlns:w16se="http://schemas.microsoft.com/office/word/2015/wordml/symex" xmlns:wpg="http://schemas.microsoft.com/office/word/2010/wordprocessingGroup" xmlns:wpi="http://schemas.microsoft.com/office/word/2010/wordprocessingInk" xmlns:wne="http://schemas.microsoft.com/office/word/2006/wordml" xmlns:wps="http://schemas.microsoft.com/office/word/2010/wordprocessingShape" mc:Ignorable="w14 w15 w16se wp14">
   <w:p>
     <w:pPr>
       <w:pStyle w:val="Encabezado"/>
@@ -1309,7 +1344,7 @@
 </file>
 
 <file path=word/header2.xml><?xml version="1.0" encoding="utf-8"?>
-<w:hdr xmlns:wpc="http://schemas.microsoft.com/office/word/2010/wordprocessingCanvas" xmlns:cx="http://schemas.microsoft.com/office/drawing/2014/chartex" xmlns:cx1="http://schemas.microsoft.com/office/drawing/2015/9/8/chartex" xmlns:cx2="http://schemas.microsoft.com/office/drawing/2015/10/21/chartex" xmlns:cx3="http://schemas.microsoft.com/office/drawing/2016/5/9/chartex" xmlns:cx4="http://schemas.microsoft.com/office/drawing/2016/5/10/chartex" xmlns:cx5="http://schemas.microsoft.com/office/drawing/2016/5/11/chartex" xmlns:cx6="http://schemas.microsoft.com/office/drawing/2016/5/12/chartex" xmlns:cx7="http://schemas.microsoft.com/office/drawing/2016/5/13/chartex" xmlns:cx8="http://schemas.microsoft.com/office/drawing/2016/5/14/chartex" xmlns:mc="http://schemas.openxmlformats.org/markup-compatibility/2006" xmlns:aink="http://schemas.microsoft.com/office/drawing/2016/ink" xmlns:am3d="http://schemas.microsoft.com/office/drawing/2017/model3d" xmlns:o="urn:schemas-microsoft-com:office:office" xmlns:oel="http://schemas.microsoft.com/office/2019/extlst" xmlns:r="http://schemas.openxmlformats.org/officeDocument/2006/relationships" xmlns:m="http://schemas.openxmlformats.org/officeDocument/2006/math" xmlns:v="urn:schemas-microsoft-com:vml" xmlns:wp14="http://schemas.microsoft.com/office/word/2010/wordprocessingDrawing" xmlns:wp="http://schemas.openxmlformats.org/drawingml/2006/wordprocessingDrawing" xmlns:w10="urn:schemas-microsoft-com:office:word" xmlns:w="http://schemas.openxmlformats.org/wordprocessingml/2006/main" xmlns:w14="http://schemas.microsoft.com/office/word/2010/wordml" xmlns:w15="http://schemas.microsoft.com/office/word/2012/wordml" xmlns:w16cex="http://schemas.microsoft.com/office/word/2018/wordml/cex" xmlns:w16cid="http://schemas.microsoft.com/office/word/2016/wordml/cid" xmlns:w16="http://schemas.microsoft.com/office/word/2018/wordml" xmlns:w16du="http://schemas.microsoft.com/office/word/2023/wordml/word16du" xmlns:w16sdtdh="http://schemas.microsoft.com/office/word/2020/wordml/sdtdatahash" xmlns:w16sdtfl="http://schemas.microsoft.com/office/word/2024/wordml/sdtformatlock" xmlns:w16se="http://schemas.microsoft.com/office/word/2015/wordml/symex" xmlns:wpg="http://schemas.microsoft.com/office/word/2010/wordprocessingGroup" xmlns:wpi="http://schemas.microsoft.com/office/word/2010/wordprocessingInk" xmlns:wne="http://schemas.microsoft.com/office/word/2006/wordml" xmlns:wps="http://schemas.microsoft.com/office/word/2010/wordprocessingShape" mc:Ignorable="w14 w15 w16se w16cid w16 w16cex w16sdtdh w16sdtfl w16du wp14">
+<w:hdr xmlns:wpc="http://schemas.microsoft.com/office/word/2010/wordprocessingCanvas" xmlns:cx="http://schemas.microsoft.com/office/drawing/2014/chartex" xmlns:mc="http://schemas.openxmlformats.org/markup-compatibility/2006" xmlns:o="urn:schemas-microsoft-com:office:office" xmlns:r="http://schemas.openxmlformats.org/officeDocument/2006/relationships" xmlns:m="http://schemas.openxmlformats.org/officeDocument/2006/math" xmlns:v="urn:schemas-microsoft-com:vml" xmlns:wp14="http://schemas.microsoft.com/office/word/2010/wordprocessingDrawing" xmlns:wp="http://schemas.openxmlformats.org/drawingml/2006/wordprocessingDrawing" xmlns:w10="urn:schemas-microsoft-com:office:word" xmlns:w="http://schemas.openxmlformats.org/wordprocessingml/2006/main" xmlns:w14="http://schemas.microsoft.com/office/word/2010/wordml" xmlns:w15="http://schemas.microsoft.com/office/word/2012/wordml" xmlns:w16se="http://schemas.microsoft.com/office/word/2015/wordml/symex" xmlns:wpg="http://schemas.microsoft.com/office/word/2010/wordprocessingGroup" xmlns:wpi="http://schemas.microsoft.com/office/word/2010/wordprocessingInk" xmlns:wne="http://schemas.microsoft.com/office/word/2006/wordml" xmlns:wps="http://schemas.microsoft.com/office/word/2010/wordprocessingShape" mc:Ignorable="w14 w15 w16se wp14">
   <w:p>
     <w:pPr>
       <w:pStyle w:val="Encabezado"/>
@@ -1406,7 +1441,7 @@
 </file>
 
 <file path=word/numbering.xml><?xml version="1.0" encoding="utf-8"?>
-<w:numbering xmlns:wpc="http://schemas.microsoft.com/office/word/2010/wordprocessingCanvas" xmlns:cx="http://schemas.microsoft.com/office/drawing/2014/chartex" xmlns:cx1="http://schemas.microsoft.com/office/drawing/2015/9/8/chartex" xmlns:cx2="http://schemas.microsoft.com/office/drawing/2015/10/21/chartex" xmlns:cx3="http://schemas.microsoft.com/office/drawing/2016/5/9/chartex" xmlns:cx4="http://schemas.microsoft.com/office/drawing/2016/5/10/chartex" xmlns:cx5="http://schemas.microsoft.com/office/drawing/2016/5/11/chartex" xmlns:cx6="http://schemas.microsoft.com/office/drawing/2016/5/12/chartex" xmlns:cx7="http://schemas.microsoft.com/office/drawing/2016/5/13/chartex" xmlns:cx8="http://schemas.microsoft.com/office/drawing/2016/5/14/chartex" xmlns:mc="http://schemas.openxmlformats.org/markup-compatibility/2006" xmlns:aink="http://schemas.microsoft.com/office/drawing/2016/ink" xmlns:am3d="http://schemas.microsoft.com/office/drawing/2017/model3d" xmlns:o="urn:schemas-microsoft-com:office:office" xmlns:oel="http://schemas.microsoft.com/office/2019/extlst" xmlns:r="http://schemas.openxmlformats.org/officeDocument/2006/relationships" xmlns:m="http://schemas.openxmlformats.org/officeDocument/2006/math" xmlns:v="urn:schemas-microsoft-com:vml" xmlns:wp14="http://schemas.microsoft.com/office/word/2010/wordprocessingDrawing" xmlns:wp="http://schemas.openxmlformats.org/drawingml/2006/wordprocessingDrawing" xmlns:w10="urn:schemas-microsoft-com:office:word" xmlns:w="http://schemas.openxmlformats.org/wordprocessingml/2006/main" xmlns:w14="http://schemas.microsoft.com/office/word/2010/wordml" xmlns:w15="http://schemas.microsoft.com/office/word/2012/wordml" xmlns:w16cex="http://schemas.microsoft.com/office/word/2018/wordml/cex" xmlns:w16cid="http://schemas.microsoft.com/office/word/2016/wordml/cid" xmlns:w16="http://schemas.microsoft.com/office/word/2018/wordml" xmlns:w16du="http://schemas.microsoft.com/office/word/2023/wordml/word16du" xmlns:w16sdtdh="http://schemas.microsoft.com/office/word/2020/wordml/sdtdatahash" xmlns:w16sdtfl="http://schemas.microsoft.com/office/word/2024/wordml/sdtformatlock" xmlns:w16se="http://schemas.microsoft.com/office/word/2015/wordml/symex" xmlns:wpg="http://schemas.microsoft.com/office/word/2010/wordprocessingGroup" xmlns:wpi="http://schemas.microsoft.com/office/word/2010/wordprocessingInk" xmlns:wne="http://schemas.microsoft.com/office/word/2006/wordml" xmlns:wps="http://schemas.microsoft.com/office/word/2010/wordprocessingShape" mc:Ignorable="w14 w15 w16se w16cid w16 w16cex w16sdtdh w16sdtfl w16du wp14">
+<w:numbering xmlns:wpc="http://schemas.microsoft.com/office/word/2010/wordprocessingCanvas" xmlns:cx="http://schemas.microsoft.com/office/drawing/2014/chartex" xmlns:mc="http://schemas.openxmlformats.org/markup-compatibility/2006" xmlns:o="urn:schemas-microsoft-com:office:office" xmlns:r="http://schemas.openxmlformats.org/officeDocument/2006/relationships" xmlns:m="http://schemas.openxmlformats.org/officeDocument/2006/math" xmlns:v="urn:schemas-microsoft-com:vml" xmlns:wp14="http://schemas.microsoft.com/office/word/2010/wordprocessingDrawing" xmlns:wp="http://schemas.openxmlformats.org/drawingml/2006/wordprocessingDrawing" xmlns:w10="urn:schemas-microsoft-com:office:word" xmlns:w="http://schemas.openxmlformats.org/wordprocessingml/2006/main" xmlns:w14="http://schemas.microsoft.com/office/word/2010/wordml" xmlns:w15="http://schemas.microsoft.com/office/word/2012/wordml" xmlns:w16se="http://schemas.microsoft.com/office/word/2015/wordml/symex" xmlns:wpg="http://schemas.microsoft.com/office/word/2010/wordprocessingGroup" xmlns:wpi="http://schemas.microsoft.com/office/word/2010/wordprocessingInk" xmlns:wne="http://schemas.microsoft.com/office/word/2006/wordml" xmlns:wps="http://schemas.microsoft.com/office/word/2010/wordprocessingShape" mc:Ignorable="w14 w15 w16se wp14">
   <w:abstractNum w:abstractNumId="0" w15:restartNumberingAfterBreak="0">
     <w:nsid w:val="11A63878"/>
     <w:multiLevelType w:val="hybridMultilevel"/>
@@ -3472,68 +3507,68 @@
       </w:pPr>
     </w:lvl>
   </w:abstractNum>
-  <w:num w:numId="1" w16cid:durableId="892155705">
+  <w:num w:numId="1">
     <w:abstractNumId w:val="9"/>
   </w:num>
-  <w:num w:numId="2" w16cid:durableId="556016142">
+  <w:num w:numId="2">
     <w:abstractNumId w:val="15"/>
   </w:num>
-  <w:num w:numId="3" w16cid:durableId="1255672538">
+  <w:num w:numId="3">
     <w:abstractNumId w:val="5"/>
   </w:num>
-  <w:num w:numId="4" w16cid:durableId="1627858435">
+  <w:num w:numId="4">
     <w:abstractNumId w:val="7"/>
   </w:num>
-  <w:num w:numId="5" w16cid:durableId="1872768765">
+  <w:num w:numId="5">
     <w:abstractNumId w:val="0"/>
   </w:num>
-  <w:num w:numId="6" w16cid:durableId="2037152024">
+  <w:num w:numId="6">
     <w:abstractNumId w:val="2"/>
   </w:num>
-  <w:num w:numId="7" w16cid:durableId="112019866">
+  <w:num w:numId="7">
     <w:abstractNumId w:val="16"/>
   </w:num>
-  <w:num w:numId="8" w16cid:durableId="1456027438">
+  <w:num w:numId="8">
     <w:abstractNumId w:val="8"/>
   </w:num>
-  <w:num w:numId="9" w16cid:durableId="1110783647">
+  <w:num w:numId="9">
     <w:abstractNumId w:val="1"/>
   </w:num>
-  <w:num w:numId="10" w16cid:durableId="968316252">
+  <w:num w:numId="10">
     <w:abstractNumId w:val="13"/>
   </w:num>
-  <w:num w:numId="11" w16cid:durableId="573123636">
+  <w:num w:numId="11">
     <w:abstractNumId w:val="11"/>
   </w:num>
-  <w:num w:numId="12" w16cid:durableId="1410879904">
+  <w:num w:numId="12">
     <w:abstractNumId w:val="14"/>
   </w:num>
-  <w:num w:numId="13" w16cid:durableId="594473">
+  <w:num w:numId="13">
     <w:abstractNumId w:val="17"/>
   </w:num>
-  <w:num w:numId="14" w16cid:durableId="190384329">
+  <w:num w:numId="14">
     <w:abstractNumId w:val="3"/>
   </w:num>
-  <w:num w:numId="15" w16cid:durableId="1651788186">
+  <w:num w:numId="15">
     <w:abstractNumId w:val="12"/>
   </w:num>
-  <w:num w:numId="16" w16cid:durableId="801267852">
+  <w:num w:numId="16">
     <w:abstractNumId w:val="10"/>
   </w:num>
-  <w:num w:numId="17" w16cid:durableId="964772449">
+  <w:num w:numId="17">
     <w:abstractNumId w:val="6"/>
   </w:num>
-  <w:num w:numId="18" w16cid:durableId="260914725">
+  <w:num w:numId="18">
     <w:abstractNumId w:val="18"/>
   </w:num>
-  <w:num w:numId="19" w16cid:durableId="324480532">
+  <w:num w:numId="19">
     <w:abstractNumId w:val="4"/>
   </w:num>
 </w:numbering>
 </file>
 
 <file path=word/styles.xml><?xml version="1.0" encoding="utf-8"?>
-<w:styles xmlns:mc="http://schemas.openxmlformats.org/markup-compatibility/2006" xmlns:r="http://schemas.openxmlformats.org/officeDocument/2006/relationships" xmlns:w="http://schemas.openxmlformats.org/wordprocessingml/2006/main" xmlns:w14="http://schemas.microsoft.com/office/word/2010/wordml" xmlns:w15="http://schemas.microsoft.com/office/word/2012/wordml" xmlns:w16cex="http://schemas.microsoft.com/office/word/2018/wordml/cex" xmlns:w16cid="http://schemas.microsoft.com/office/word/2016/wordml/cid" xmlns:w16="http://schemas.microsoft.com/office/word/2018/wordml" xmlns:w16du="http://schemas.microsoft.com/office/word/2023/wordml/word16du" xmlns:w16sdtdh="http://schemas.microsoft.com/office/word/2020/wordml/sdtdatahash" xmlns:w16sdtfl="http://schemas.microsoft.com/office/word/2024/wordml/sdtformatlock" xmlns:w16se="http://schemas.microsoft.com/office/word/2015/wordml/symex" mc:Ignorable="w14 w15 w16se w16cid w16 w16cex w16sdtdh w16sdtfl w16du">
+<w:styles xmlns:mc="http://schemas.openxmlformats.org/markup-compatibility/2006" xmlns:r="http://schemas.openxmlformats.org/officeDocument/2006/relationships" xmlns:w="http://schemas.openxmlformats.org/wordprocessingml/2006/main" xmlns:w14="http://schemas.microsoft.com/office/word/2010/wordml" xmlns:w15="http://schemas.microsoft.com/office/word/2012/wordml" xmlns:w16se="http://schemas.microsoft.com/office/word/2015/wordml/symex" mc:Ignorable="w14 w15 w16se">
   <w:docDefaults>
     <w:rPrDefault>
       <w:rPr>
@@ -3551,7 +3586,7 @@
       </w:pPr>
     </w:pPrDefault>
   </w:docDefaults>
-  <w:latentStyles w:defLockedState="0" w:defUIPriority="99" w:defSemiHidden="0" w:defUnhideWhenUsed="0" w:defQFormat="0" w:count="376">
+  <w:latentStyles w:defLockedState="0" w:defUIPriority="99" w:defSemiHidden="0" w:defUnhideWhenUsed="0" w:defQFormat="0" w:count="371">
     <w:lsdException w:name="Normal" w:uiPriority="0" w:qFormat="1"/>
     <w:lsdException w:name="heading 1" w:uiPriority="9" w:qFormat="1"/>
     <w:lsdException w:name="heading 2" w:semiHidden="1" w:uiPriority="9" w:unhideWhenUsed="1" w:qFormat="1"/>
@@ -3923,11 +3958,6 @@
     <w:lsdException w:name="List Table 5 Dark Accent 6" w:uiPriority="50"/>
     <w:lsdException w:name="List Table 6 Colorful Accent 6" w:uiPriority="51"/>
     <w:lsdException w:name="List Table 7 Colorful Accent 6" w:uiPriority="52"/>
-    <w:lsdException w:name="Mention" w:semiHidden="1" w:unhideWhenUsed="1"/>
-    <w:lsdException w:name="Smart Hyperlink" w:semiHidden="1" w:unhideWhenUsed="1"/>
-    <w:lsdException w:name="Hashtag" w:semiHidden="1" w:unhideWhenUsed="1"/>
-    <w:lsdException w:name="Unresolved Mention" w:semiHidden="1" w:unhideWhenUsed="1"/>
-    <w:lsdException w:name="Smart Link" w:semiHidden="1" w:unhideWhenUsed="1"/>
   </w:latentStyles>
   <w:style w:type="paragraph" w:default="1" w:styleId="Normal">
     <w:name w:val="Normal"/>

</xml_diff>